<commit_message>
v2 test frame groups
</commit_message>
<xml_diff>
--- a/audio_text.docx
+++ b/audio_text.docx
@@ -14,6 +14,13 @@
           <w:b/>
           <w:bCs/>
         </w:rPr>
+        <w:t xml:space="preserve">Intro </w:t>
+      </w:r>
+      <w:r>
+        <w:rPr>
+          <w:b/>
+          <w:bCs/>
+        </w:rPr>
         <w:t>Roadmap</w:t>
       </w:r>
     </w:p>
@@ -30,6 +37,12 @@
         <w:t>Today, you’re going to play a feelings game!</w:t>
       </w:r>
     </w:p>
+    <w:p/>
+    <w:p>
+      <w:r>
+        <w:t>Along the way, you’ll earn trophies to thank you for helping us with science!</w:t>
+      </w:r>
+    </w:p>
     <w:p>
       <w:pPr>
         <w:rPr>
@@ -86,12 +99,6 @@
       </w:r>
       <w:r>
         <w:t>, we’ll ask you some questions about the game.</w:t>
-      </w:r>
-    </w:p>
-    <w:p/>
-    <w:p>
-      <w:r>
-        <w:t>Along the way, you’ll earn trophies to thank you for helping us with science!</w:t>
       </w:r>
     </w:p>
     <w:p/>
@@ -636,7 +643,13 @@
         </w:pBdr>
       </w:pPr>
       <w:r>
-        <w:t xml:space="preserve">We have a lot of pictures of </w:t>
+        <w:t>We have a lot of pictures</w:t>
+      </w:r>
+      <w:r>
+        <w:t xml:space="preserve"> like this one</w:t>
+      </w:r>
+      <w:r>
+        <w:t xml:space="preserve"> of </w:t>
       </w:r>
       <w:r>
         <w:t>a</w:t>
@@ -759,6 +772,109 @@
         </w:pBdr>
       </w:pPr>
       <w:r>
+        <w:t>After each picture, there are four different things Wiggle might do.</w:t>
+      </w:r>
+    </w:p>
+    <w:p>
+      <w:pPr>
+        <w:pBdr>
+          <w:bottom w:val="single" w:sz="6" w:space="1" w:color="auto"/>
+        </w:pBdr>
+      </w:pPr>
+    </w:p>
+    <w:p>
+      <w:pPr>
+        <w:pBdr>
+          <w:bottom w:val="single" w:sz="6" w:space="1" w:color="auto"/>
+        </w:pBdr>
+      </w:pPr>
+      <w:r>
+        <w:t>Wiggle might hug the other Wuggle.</w:t>
+      </w:r>
+    </w:p>
+    <w:p>
+      <w:pPr>
+        <w:pBdr>
+          <w:bottom w:val="single" w:sz="6" w:space="1" w:color="auto"/>
+        </w:pBdr>
+      </w:pPr>
+    </w:p>
+    <w:p>
+      <w:pPr>
+        <w:pBdr>
+          <w:bottom w:val="single" w:sz="6" w:space="1" w:color="auto"/>
+        </w:pBdr>
+      </w:pPr>
+      <w:r>
+        <w:lastRenderedPageBreak/>
+        <w:t>Or he might jump up and down.</w:t>
+      </w:r>
+    </w:p>
+    <w:p>
+      <w:pPr>
+        <w:pBdr>
+          <w:bottom w:val="single" w:sz="6" w:space="1" w:color="auto"/>
+        </w:pBdr>
+      </w:pPr>
+    </w:p>
+    <w:p>
+      <w:pPr>
+        <w:pBdr>
+          <w:bottom w:val="single" w:sz="6" w:space="1" w:color="auto"/>
+        </w:pBdr>
+      </w:pPr>
+      <w:r>
+        <w:t>Or he might laugh.</w:t>
+      </w:r>
+    </w:p>
+    <w:p>
+      <w:pPr>
+        <w:pBdr>
+          <w:bottom w:val="single" w:sz="6" w:space="1" w:color="auto"/>
+        </w:pBdr>
+      </w:pPr>
+    </w:p>
+    <w:p>
+      <w:pPr>
+        <w:pBdr>
+          <w:bottom w:val="single" w:sz="6" w:space="1" w:color="auto"/>
+        </w:pBdr>
+      </w:pPr>
+      <w:r>
+        <w:t>Or he might say thank you to the other Wuggle.</w:t>
+      </w:r>
+    </w:p>
+    <w:p>
+      <w:pPr>
+        <w:pBdr>
+          <w:bottom w:val="single" w:sz="6" w:space="1" w:color="auto"/>
+        </w:pBdr>
+      </w:pPr>
+    </w:p>
+    <w:p>
+      <w:pPr>
+        <w:pBdr>
+          <w:bottom w:val="single" w:sz="6" w:space="1" w:color="auto"/>
+        </w:pBdr>
+      </w:pPr>
+      <w:r>
+        <w:t>To figure out what Wiggle will do next, you’ll have to use what you see in the picture.</w:t>
+      </w:r>
+    </w:p>
+    <w:p>
+      <w:pPr>
+        <w:pBdr>
+          <w:bottom w:val="single" w:sz="6" w:space="1" w:color="auto"/>
+        </w:pBdr>
+      </w:pPr>
+    </w:p>
+    <w:p>
+      <w:pPr>
+        <w:pBdr>
+          <w:bottom w:val="single" w:sz="6" w:space="1" w:color="auto"/>
+        </w:pBdr>
+      </w:pPr>
+      <w:r>
         <w:t>In some pictures</w:t>
       </w:r>
       <w:r>
@@ -823,7 +939,6 @@
         </w:pBdr>
       </w:pPr>
       <w:r>
-        <w:lastRenderedPageBreak/>
         <w:t>In some pictures</w:t>
       </w:r>
       <w:r>
@@ -873,124 +988,8 @@
         </w:pBdr>
       </w:pPr>
       <w:r>
-        <w:t>After each picture #, there are four different things Wiggle might do.</w:t>
-      </w:r>
-    </w:p>
-    <w:p>
-      <w:pPr>
-        <w:pBdr>
-          <w:bottom w:val="single" w:sz="6" w:space="1" w:color="auto"/>
-        </w:pBdr>
-      </w:pPr>
-    </w:p>
-    <w:p>
-      <w:pPr>
-        <w:pBdr>
-          <w:bottom w:val="single" w:sz="6" w:space="1" w:color="auto"/>
-        </w:pBdr>
-      </w:pPr>
-      <w:r>
-        <w:t>Wiggle might hug the other Wuggle.</w:t>
-      </w:r>
-    </w:p>
-    <w:p>
-      <w:pPr>
-        <w:pBdr>
-          <w:bottom w:val="single" w:sz="6" w:space="1" w:color="auto"/>
-        </w:pBdr>
-      </w:pPr>
-    </w:p>
-    <w:p>
-      <w:pPr>
-        <w:pBdr>
-          <w:bottom w:val="single" w:sz="6" w:space="1" w:color="auto"/>
-        </w:pBdr>
-      </w:pPr>
-      <w:r>
-        <w:t>Or he might jump up and down.</w:t>
-      </w:r>
-    </w:p>
-    <w:p>
-      <w:pPr>
-        <w:pBdr>
-          <w:bottom w:val="single" w:sz="6" w:space="1" w:color="auto"/>
-        </w:pBdr>
-      </w:pPr>
-    </w:p>
-    <w:p>
-      <w:pPr>
-        <w:pBdr>
-          <w:bottom w:val="single" w:sz="6" w:space="1" w:color="auto"/>
-        </w:pBdr>
-      </w:pPr>
-      <w:r>
-        <w:t>Or he might laugh.</w:t>
-      </w:r>
-    </w:p>
-    <w:p>
-      <w:pPr>
-        <w:pBdr>
-          <w:bottom w:val="single" w:sz="6" w:space="1" w:color="auto"/>
-        </w:pBdr>
-      </w:pPr>
-    </w:p>
-    <w:p>
-      <w:pPr>
-        <w:pBdr>
-          <w:bottom w:val="single" w:sz="6" w:space="1" w:color="auto"/>
-        </w:pBdr>
-      </w:pPr>
-      <w:r>
-        <w:t>Or he might say thank you to the other Wuggle.</w:t>
-      </w:r>
-    </w:p>
-    <w:p>
-      <w:pPr>
-        <w:pBdr>
-          <w:bottom w:val="single" w:sz="6" w:space="1" w:color="auto"/>
-        </w:pBdr>
-      </w:pPr>
-    </w:p>
-    <w:p>
-      <w:pPr>
-        <w:pBdr>
-          <w:bottom w:val="single" w:sz="6" w:space="1" w:color="auto"/>
-        </w:pBdr>
-      </w:pPr>
-      <w:r>
-        <w:t>In the game, you’ll have to</w:t>
-      </w:r>
-      <w:r>
-        <w:t xml:space="preserve"> </w:t>
-      </w:r>
-      <w:r>
-        <w:t>guess</w:t>
-      </w:r>
-      <w:r>
-        <w:t xml:space="preserve"> which of these</w:t>
-      </w:r>
-      <w:r>
-        <w:t xml:space="preserve"> four</w:t>
-      </w:r>
-      <w:r>
-        <w:t xml:space="preserve"> things </w:t>
-      </w:r>
-      <w:r>
-        <w:t>Wiggle will</w:t>
-      </w:r>
-      <w:r>
-        <w:t xml:space="preserve"> do next</w:t>
-      </w:r>
-      <w:r>
-        <w:t xml:space="preserve"> after each kind of picture.</w:t>
-      </w:r>
-    </w:p>
-    <w:p>
-      <w:pPr>
-        <w:pBdr>
-          <w:bottom w:val="single" w:sz="6" w:space="1" w:color="auto"/>
-        </w:pBdr>
-      </w:pPr>
+        <w:t>For each kind of picture, you’ll have to guess what Wiggle will do next.</w:t>
+      </w:r>
     </w:p>
     <w:p>
       <w:pPr>
@@ -1318,55 +1317,43 @@
           <w:b/>
           <w:bCs/>
         </w:rPr>
-        <w:t>Feedback</w:t>
-      </w:r>
-    </w:p>
-    <w:p/>
-    <w:p>
-      <w:r>
-        <w:t>You’re right! Wiggle hugged them!</w:t>
-      </w:r>
-    </w:p>
-    <w:p/>
-    <w:p>
-      <w:r>
-        <w:t>Oops! Actually, Wiggle hugged them!</w:t>
-      </w:r>
-    </w:p>
-    <w:p/>
-    <w:p>
-      <w:r>
-        <w:t>You’re right! Wiggle jumped up and down!</w:t>
-      </w:r>
-    </w:p>
-    <w:p/>
-    <w:p>
-      <w:r>
-        <w:t>Oops! Actually, Wiggle jumped up and down!</w:t>
-      </w:r>
-    </w:p>
-    <w:p/>
-    <w:p>
-      <w:r>
-        <w:t>You’re right! Wiggle laughed!</w:t>
-      </w:r>
-    </w:p>
-    <w:p/>
-    <w:p>
-      <w:r>
-        <w:t>Oops! Actually, Wiggle laughed!</w:t>
-      </w:r>
-    </w:p>
-    <w:p/>
-    <w:p>
-      <w:r>
-        <w:t>You’re right! Wiggle said thank you!</w:t>
-      </w:r>
-    </w:p>
-    <w:p/>
-    <w:p>
-      <w:r>
-        <w:t>Oops! Actually, Wiggle said thank you!</w:t>
+        <w:t>Outcomes</w:t>
+      </w:r>
+    </w:p>
+    <w:p/>
+    <w:p>
+      <w:r>
+        <w:t>Wiggle hugged them</w:t>
+      </w:r>
+      <w:r>
+        <w:t>.</w:t>
+      </w:r>
+    </w:p>
+    <w:p/>
+    <w:p>
+      <w:r>
+        <w:t>Wiggle jumped up and down</w:t>
+      </w:r>
+      <w:r>
+        <w:t>.</w:t>
+      </w:r>
+    </w:p>
+    <w:p/>
+    <w:p>
+      <w:r>
+        <w:t>Wiggle laughed</w:t>
+      </w:r>
+      <w:r>
+        <w:t>.</w:t>
+      </w:r>
+    </w:p>
+    <w:p/>
+    <w:p>
+      <w:r>
+        <w:t>Wiggle said thank you</w:t>
+      </w:r>
+      <w:r>
+        <w:t>.</w:t>
       </w:r>
     </w:p>
     <w:p>
@@ -1525,7 +1512,6 @@
     <w:p/>
     <w:p>
       <w:r>
-        <w:lastRenderedPageBreak/>
         <w:t>There are no right or wrong answers</w:t>
       </w:r>
       <w:r>

</xml_diff>

<commit_message>
task v3 update outcome audio restructure blocks
</commit_message>
<xml_diff>
--- a/audio_text.docx
+++ b/audio_text.docx
@@ -89,7 +89,16 @@
     <w:p/>
     <w:p>
       <w:r>
-        <w:t xml:space="preserve">The game has three parts. </w:t>
+        <w:t xml:space="preserve">The game has </w:t>
+      </w:r>
+      <w:r>
+        <w:rPr>
+          <w:highlight w:val="yellow"/>
+        </w:rPr>
+        <w:t>two</w:t>
+      </w:r>
+      <w:r>
+        <w:t xml:space="preserve"> parts. </w:t>
       </w:r>
     </w:p>
     <w:p/>
@@ -217,6 +226,15 @@
         <w:t>After you guess, we’ll tell you whether you were right</w:t>
       </w:r>
       <w:r>
+        <w:t xml:space="preserve">, </w:t>
+      </w:r>
+      <w:r>
+        <w:rPr>
+          <w:highlight w:val="yellow"/>
+        </w:rPr>
+        <w:t>and show you what they did next</w:t>
+      </w:r>
+      <w:r>
         <w:t>.</w:t>
       </w:r>
     </w:p>
@@ -352,13 +370,7 @@
         </w:rPr>
       </w:pPr>
     </w:p>
-    <w:p>
-      <w:pPr>
-        <w:pBdr>
-          <w:bottom w:val="single" w:sz="6" w:space="1" w:color="auto"/>
-        </w:pBdr>
-      </w:pPr>
-    </w:p>
+    <w:p/>
     <w:p>
       <w:pPr>
         <w:rPr>
@@ -372,20 +384,486 @@
           <w:bCs/>
         </w:rPr>
         <w:lastRenderedPageBreak/>
-        <w:t>Practice Feedback</w:t>
-      </w:r>
+        <w:t>Practice Outcome</w:t>
+      </w:r>
+    </w:p>
+    <w:p>
+      <w:pPr>
+        <w:rPr>
+          <w:b/>
+          <w:bCs/>
+        </w:rPr>
+      </w:pPr>
+    </w:p>
+    <w:p>
+      <w:r>
+        <w:t>This is what Taylor did</w:t>
+      </w:r>
+      <w:r>
+        <w:t xml:space="preserve"> next.</w:t>
+      </w:r>
+    </w:p>
+    <w:p>
+      <w:pPr>
+        <w:pBdr>
+          <w:bottom w:val="single" w:sz="6" w:space="1" w:color="auto"/>
+        </w:pBdr>
+      </w:pPr>
     </w:p>
     <w:p/>
     <w:p>
-      <w:r>
-        <w:t>You’re right, they did a dance!</w:t>
-      </w:r>
+      <w:pPr>
+        <w:pBdr>
+          <w:bottom w:val="single" w:sz="6" w:space="1" w:color="auto"/>
+        </w:pBdr>
+        <w:rPr>
+          <w:b/>
+          <w:bCs/>
+        </w:rPr>
+      </w:pPr>
+      <w:r>
+        <w:rPr>
+          <w:b/>
+          <w:bCs/>
+        </w:rPr>
+        <w:t>Intro Wuggles</w:t>
+      </w:r>
+    </w:p>
+    <w:p>
+      <w:pPr>
+        <w:pBdr>
+          <w:bottom w:val="single" w:sz="6" w:space="1" w:color="auto"/>
+        </w:pBdr>
+        <w:rPr>
+          <w:b/>
+          <w:bCs/>
+        </w:rPr>
+      </w:pPr>
+    </w:p>
+    <w:p>
+      <w:pPr>
+        <w:pBdr>
+          <w:bottom w:val="single" w:sz="6" w:space="1" w:color="auto"/>
+        </w:pBdr>
+      </w:pPr>
+      <w:r>
+        <w:t>Great job! Now, there’s one thing that will be different about the real game.</w:t>
+      </w:r>
+    </w:p>
+    <w:p>
+      <w:pPr>
+        <w:pBdr>
+          <w:bottom w:val="single" w:sz="6" w:space="1" w:color="auto"/>
+        </w:pBdr>
+      </w:pPr>
+    </w:p>
+    <w:p>
+      <w:pPr>
+        <w:pBdr>
+          <w:bottom w:val="single" w:sz="6" w:space="1" w:color="auto"/>
+        </w:pBdr>
+      </w:pPr>
+      <w:r>
+        <w:t xml:space="preserve">In the real game, you won’t be looking at pictures of human people. </w:t>
+      </w:r>
+    </w:p>
+    <w:p>
+      <w:pPr>
+        <w:pBdr>
+          <w:bottom w:val="single" w:sz="6" w:space="1" w:color="auto"/>
+        </w:pBdr>
+      </w:pPr>
+    </w:p>
+    <w:p>
+      <w:pPr>
+        <w:pBdr>
+          <w:bottom w:val="single" w:sz="6" w:space="1" w:color="auto"/>
+        </w:pBdr>
+      </w:pPr>
+      <w:r>
+        <w:t>You’ll be looking at pictures of aliens called Wuggles.</w:t>
+      </w:r>
+    </w:p>
+    <w:p>
+      <w:pPr>
+        <w:pBdr>
+          <w:bottom w:val="single" w:sz="6" w:space="1" w:color="auto"/>
+        </w:pBdr>
+      </w:pPr>
+    </w:p>
+    <w:p>
+      <w:pPr>
+        <w:pBdr>
+          <w:bottom w:val="single" w:sz="6" w:space="1" w:color="auto"/>
+        </w:pBdr>
+      </w:pPr>
+      <w:r>
+        <w:t>Here’s what you need to know about Wuggles:</w:t>
+      </w:r>
+    </w:p>
+    <w:p>
+      <w:pPr>
+        <w:pBdr>
+          <w:bottom w:val="single" w:sz="6" w:space="1" w:color="auto"/>
+        </w:pBdr>
+      </w:pPr>
+    </w:p>
+    <w:p>
+      <w:pPr>
+        <w:pBdr>
+          <w:bottom w:val="single" w:sz="6" w:space="1" w:color="auto"/>
+        </w:pBdr>
+      </w:pPr>
+      <w:r>
+        <w:t xml:space="preserve">First, </w:t>
+      </w:r>
+      <w:r>
+        <w:t>Wuggles</w:t>
+      </w:r>
+      <w:r>
+        <w:t xml:space="preserve"> are friendly alien</w:t>
+      </w:r>
+      <w:r>
+        <w:t xml:space="preserve">s </w:t>
+      </w:r>
+      <w:r>
+        <w:t xml:space="preserve">that </w:t>
+      </w:r>
+      <w:r>
+        <w:t xml:space="preserve">live on a faraway planet. </w:t>
+      </w:r>
+    </w:p>
+    <w:p>
+      <w:pPr>
+        <w:pBdr>
+          <w:bottom w:val="single" w:sz="6" w:space="1" w:color="auto"/>
+        </w:pBdr>
+      </w:pPr>
+    </w:p>
+    <w:p>
+      <w:pPr>
+        <w:pBdr>
+          <w:bottom w:val="single" w:sz="6" w:space="1" w:color="auto"/>
+        </w:pBdr>
+      </w:pPr>
+      <w:r>
+        <w:t xml:space="preserve">Also, </w:t>
+      </w:r>
+      <w:r>
+        <w:t>Wuggles</w:t>
+      </w:r>
+      <w:r>
+        <w:t xml:space="preserve"> can talk! But</w:t>
+      </w:r>
+      <w:r>
+        <w:t xml:space="preserve"> they don’t speak the same language we do. They have their own language, </w:t>
+      </w:r>
+      <w:proofErr w:type="spellStart"/>
+      <w:r>
+        <w:t>Wugglese</w:t>
+      </w:r>
+      <w:proofErr w:type="spellEnd"/>
+      <w:r>
+        <w:t>.</w:t>
+      </w:r>
+    </w:p>
+    <w:p>
+      <w:pPr>
+        <w:pBdr>
+          <w:bottom w:val="single" w:sz="6" w:space="1" w:color="auto"/>
+        </w:pBdr>
+      </w:pPr>
+    </w:p>
+    <w:p>
+      <w:pPr>
+        <w:pBdr>
+          <w:bottom w:val="single" w:sz="6" w:space="1" w:color="auto"/>
+        </w:pBdr>
+      </w:pPr>
+      <w:r>
+        <w:t>Finally</w:t>
+      </w:r>
+      <w:r>
+        <w:t xml:space="preserve">, Wuggles </w:t>
+      </w:r>
+      <w:r>
+        <w:t xml:space="preserve">have feelings, just like us. But their feelings can look different from </w:t>
+      </w:r>
+      <w:r>
+        <w:t>our feelings.</w:t>
+      </w:r>
+      <w:r>
+        <w:t xml:space="preserve"> </w:t>
+      </w:r>
+    </w:p>
+    <w:p>
+      <w:pPr>
+        <w:pBdr>
+          <w:bottom w:val="single" w:sz="6" w:space="1" w:color="auto"/>
+        </w:pBdr>
+      </w:pPr>
     </w:p>
     <w:p/>
     <w:p>
-      <w:r>
-        <w:t>Oops, try again! What did Taylor do next?</w:t>
-      </w:r>
+      <w:pPr>
+        <w:pBdr>
+          <w:bottom w:val="single" w:sz="6" w:space="1" w:color="auto"/>
+        </w:pBdr>
+        <w:rPr>
+          <w:b/>
+          <w:bCs/>
+        </w:rPr>
+      </w:pPr>
+      <w:r>
+        <w:rPr>
+          <w:b/>
+          <w:bCs/>
+        </w:rPr>
+        <w:t>Intro Scenario</w:t>
+      </w:r>
+    </w:p>
+    <w:p>
+      <w:pPr>
+        <w:pBdr>
+          <w:bottom w:val="single" w:sz="6" w:space="1" w:color="auto"/>
+        </w:pBdr>
+        <w:rPr>
+          <w:b/>
+          <w:bCs/>
+        </w:rPr>
+      </w:pPr>
+    </w:p>
+    <w:p>
+      <w:pPr>
+        <w:pBdr>
+          <w:bottom w:val="single" w:sz="6" w:space="1" w:color="auto"/>
+        </w:pBdr>
+      </w:pPr>
+      <w:r>
+        <w:t>Today, we need your help.</w:t>
+      </w:r>
+    </w:p>
+    <w:p>
+      <w:pPr>
+        <w:pBdr>
+          <w:bottom w:val="single" w:sz="6" w:space="1" w:color="auto"/>
+        </w:pBdr>
+      </w:pPr>
+    </w:p>
+    <w:p>
+      <w:pPr>
+        <w:pBdr>
+          <w:bottom w:val="single" w:sz="6" w:space="1" w:color="auto"/>
+        </w:pBdr>
+      </w:pPr>
+      <w:r>
+        <w:t>We have a lot of pictures</w:t>
+      </w:r>
+      <w:r>
+        <w:t xml:space="preserve"> like this one</w:t>
+      </w:r>
+      <w:r>
+        <w:t xml:space="preserve"> of </w:t>
+      </w:r>
+      <w:r>
+        <w:t>a</w:t>
+      </w:r>
+      <w:r>
+        <w:t xml:space="preserve"> </w:t>
+      </w:r>
+      <w:r>
+        <w:t>Wuggle</w:t>
+      </w:r>
+      <w:r>
+        <w:t xml:space="preserve"> named </w:t>
+      </w:r>
+      <w:r>
+        <w:t>Wiggle</w:t>
+      </w:r>
+      <w:r>
+        <w:t>.</w:t>
+      </w:r>
+    </w:p>
+    <w:p>
+      <w:pPr>
+        <w:pBdr>
+          <w:bottom w:val="single" w:sz="6" w:space="1" w:color="auto"/>
+        </w:pBdr>
+      </w:pPr>
+    </w:p>
+    <w:p>
+      <w:pPr>
+        <w:pBdr>
+          <w:bottom w:val="single" w:sz="6" w:space="1" w:color="auto"/>
+        </w:pBdr>
+      </w:pPr>
+      <w:r>
+        <w:t xml:space="preserve">In all of these pictures, </w:t>
+      </w:r>
+      <w:r>
+        <w:t>another Wuggle is talking to Wiggle</w:t>
+      </w:r>
+      <w:r>
+        <w:t xml:space="preserve">. </w:t>
+      </w:r>
+    </w:p>
+    <w:p>
+      <w:pPr>
+        <w:pBdr>
+          <w:bottom w:val="single" w:sz="6" w:space="1" w:color="auto"/>
+        </w:pBdr>
+      </w:pPr>
+    </w:p>
+    <w:p>
+      <w:pPr>
+        <w:pBdr>
+          <w:bottom w:val="single" w:sz="6" w:space="1" w:color="auto"/>
+        </w:pBdr>
+      </w:pPr>
+      <w:r>
+        <w:t xml:space="preserve">But we don’t know what that </w:t>
+      </w:r>
+      <w:r>
+        <w:t>Wuggle</w:t>
+      </w:r>
+      <w:r>
+        <w:t xml:space="preserve"> just said to </w:t>
+      </w:r>
+      <w:proofErr w:type="gramStart"/>
+      <w:r>
+        <w:t>Wiggle</w:t>
+      </w:r>
+      <w:r>
+        <w:t>, because</w:t>
+      </w:r>
+      <w:proofErr w:type="gramEnd"/>
+      <w:r>
+        <w:t xml:space="preserve"> we don’t speak </w:t>
+      </w:r>
+      <w:proofErr w:type="spellStart"/>
+      <w:r>
+        <w:t>Wugglese</w:t>
+      </w:r>
+      <w:proofErr w:type="spellEnd"/>
+      <w:r>
+        <w:t>!</w:t>
+      </w:r>
+    </w:p>
+    <w:p>
+      <w:pPr>
+        <w:pBdr>
+          <w:bottom w:val="single" w:sz="6" w:space="1" w:color="auto"/>
+        </w:pBdr>
+      </w:pPr>
+    </w:p>
+    <w:p>
+      <w:pPr>
+        <w:pBdr>
+          <w:bottom w:val="single" w:sz="6" w:space="1" w:color="auto"/>
+        </w:pBdr>
+      </w:pPr>
+      <w:r>
+        <w:t>We</w:t>
+      </w:r>
+      <w:r>
+        <w:t xml:space="preserve"> need your help guessing what Wiggle will do next</w:t>
+      </w:r>
+      <w:r>
+        <w:t>.</w:t>
+      </w:r>
+    </w:p>
+    <w:p>
+      <w:pPr>
+        <w:pBdr>
+          <w:bottom w:val="single" w:sz="6" w:space="1" w:color="auto"/>
+        </w:pBdr>
+      </w:pPr>
+    </w:p>
+    <w:p>
+      <w:pPr>
+        <w:pBdr>
+          <w:bottom w:val="single" w:sz="6" w:space="1" w:color="auto"/>
+        </w:pBdr>
+      </w:pPr>
+      <w:r>
+        <w:t>After each picture, there are four different things Wiggle might do.</w:t>
+      </w:r>
+    </w:p>
+    <w:p>
+      <w:pPr>
+        <w:pBdr>
+          <w:bottom w:val="single" w:sz="6" w:space="1" w:color="auto"/>
+        </w:pBdr>
+      </w:pPr>
+    </w:p>
+    <w:p>
+      <w:pPr>
+        <w:pBdr>
+          <w:bottom w:val="single" w:sz="6" w:space="1" w:color="auto"/>
+        </w:pBdr>
+      </w:pPr>
+      <w:r>
+        <w:t>Wiggle might hug the other Wuggle.</w:t>
+      </w:r>
+    </w:p>
+    <w:p>
+      <w:pPr>
+        <w:pBdr>
+          <w:bottom w:val="single" w:sz="6" w:space="1" w:color="auto"/>
+        </w:pBdr>
+      </w:pPr>
+    </w:p>
+    <w:p>
+      <w:pPr>
+        <w:pBdr>
+          <w:bottom w:val="single" w:sz="6" w:space="1" w:color="auto"/>
+        </w:pBdr>
+      </w:pPr>
+      <w:r>
+        <w:t>Or he might jump up and down.</w:t>
+      </w:r>
+    </w:p>
+    <w:p>
+      <w:pPr>
+        <w:pBdr>
+          <w:bottom w:val="single" w:sz="6" w:space="1" w:color="auto"/>
+        </w:pBdr>
+      </w:pPr>
+    </w:p>
+    <w:p>
+      <w:pPr>
+        <w:pBdr>
+          <w:bottom w:val="single" w:sz="6" w:space="1" w:color="auto"/>
+        </w:pBdr>
+      </w:pPr>
+      <w:r>
+        <w:t>Or he might laugh.</w:t>
+      </w:r>
+    </w:p>
+    <w:p>
+      <w:pPr>
+        <w:pBdr>
+          <w:bottom w:val="single" w:sz="6" w:space="1" w:color="auto"/>
+        </w:pBdr>
+      </w:pPr>
+    </w:p>
+    <w:p>
+      <w:pPr>
+        <w:pBdr>
+          <w:bottom w:val="single" w:sz="6" w:space="1" w:color="auto"/>
+        </w:pBdr>
+      </w:pPr>
+      <w:r>
+        <w:lastRenderedPageBreak/>
+        <w:t>Or he might say thank you to the other Wuggle.</w:t>
+      </w:r>
+    </w:p>
+    <w:p>
+      <w:pPr>
+        <w:pBdr>
+          <w:bottom w:val="single" w:sz="6" w:space="1" w:color="auto"/>
+        </w:pBdr>
+      </w:pPr>
     </w:p>
     <w:p/>
     <w:p>
@@ -393,700 +871,257 @@
         <w:pBdr>
           <w:bottom w:val="single" w:sz="6" w:space="1" w:color="auto"/>
         </w:pBdr>
+        <w:rPr>
+          <w:b/>
+          <w:bCs/>
+        </w:rPr>
+      </w:pPr>
+      <w:r>
+        <w:rPr>
+          <w:b/>
+          <w:bCs/>
+        </w:rPr>
+        <w:t>Intro Pictures</w:t>
+      </w:r>
+    </w:p>
+    <w:p>
+      <w:pPr>
+        <w:pBdr>
+          <w:bottom w:val="single" w:sz="6" w:space="1" w:color="auto"/>
+        </w:pBdr>
+      </w:pPr>
+    </w:p>
+    <w:p>
+      <w:pPr>
+        <w:pBdr>
+          <w:bottom w:val="single" w:sz="6" w:space="1" w:color="auto"/>
+        </w:pBdr>
+      </w:pPr>
+      <w:r>
+        <w:t>To figure out what Wiggle will do next, you’ll have to use what you see in the picture.</w:t>
+      </w:r>
+    </w:p>
+    <w:p>
+      <w:pPr>
+        <w:pBdr>
+          <w:bottom w:val="single" w:sz="6" w:space="1" w:color="auto"/>
+        </w:pBdr>
+      </w:pPr>
+    </w:p>
+    <w:p>
+      <w:pPr>
+        <w:pBdr>
+          <w:bottom w:val="single" w:sz="6" w:space="1" w:color="auto"/>
+        </w:pBdr>
+      </w:pPr>
+      <w:r>
+        <w:t xml:space="preserve">There are four different kinds of picture. </w:t>
+      </w:r>
+    </w:p>
+    <w:p>
+      <w:pPr>
+        <w:pBdr>
+          <w:bottom w:val="single" w:sz="6" w:space="1" w:color="auto"/>
+        </w:pBdr>
+      </w:pPr>
+    </w:p>
+    <w:p>
+      <w:pPr>
+        <w:pBdr>
+          <w:bottom w:val="single" w:sz="6" w:space="1" w:color="auto"/>
+        </w:pBdr>
+      </w:pPr>
+      <w:r>
+        <w:t>In some pictures</w:t>
+      </w:r>
+      <w:r>
+        <w:t xml:space="preserve">, </w:t>
+      </w:r>
+      <w:r>
+        <w:t>this Wuggle will be talking</w:t>
+      </w:r>
+      <w:r>
+        <w:t xml:space="preserve"> to Wiggle</w:t>
+      </w:r>
+      <w:r>
+        <w:t>.</w:t>
+      </w:r>
+    </w:p>
+    <w:p>
+      <w:pPr>
+        <w:pBdr>
+          <w:bottom w:val="single" w:sz="6" w:space="1" w:color="auto"/>
+        </w:pBdr>
+      </w:pPr>
+    </w:p>
+    <w:p>
+      <w:pPr>
+        <w:pBdr>
+          <w:bottom w:val="single" w:sz="6" w:space="1" w:color="auto"/>
+        </w:pBdr>
+      </w:pPr>
+      <w:r>
+        <w:t xml:space="preserve">And in </w:t>
+      </w:r>
+      <w:r>
+        <w:t>other</w:t>
+      </w:r>
+      <w:r>
+        <w:t xml:space="preserve"> pictures</w:t>
+      </w:r>
+      <w:r>
+        <w:t xml:space="preserve">, </w:t>
+      </w:r>
+      <w:r>
+        <w:t>this Wuggle will be talking</w:t>
+      </w:r>
+      <w:r>
+        <w:t xml:space="preserve"> to Wiggle</w:t>
+      </w:r>
+      <w:r>
+        <w:t>.</w:t>
+      </w:r>
+    </w:p>
+    <w:p>
+      <w:pPr>
+        <w:pBdr>
+          <w:bottom w:val="single" w:sz="6" w:space="1" w:color="auto"/>
+        </w:pBdr>
+      </w:pPr>
+    </w:p>
+    <w:p>
+      <w:pPr>
+        <w:pBdr>
+          <w:bottom w:val="single" w:sz="6" w:space="1" w:color="auto"/>
+        </w:pBdr>
+      </w:pPr>
+      <w:r>
+        <w:t>In some pictures</w:t>
+      </w:r>
+      <w:r>
+        <w:t>, Wiggle’s face will look like this.</w:t>
+      </w:r>
+    </w:p>
+    <w:p>
+      <w:pPr>
+        <w:pBdr>
+          <w:bottom w:val="single" w:sz="6" w:space="1" w:color="auto"/>
+        </w:pBdr>
+      </w:pPr>
+    </w:p>
+    <w:p>
+      <w:pPr>
+        <w:pBdr>
+          <w:bottom w:val="single" w:sz="6" w:space="1" w:color="auto"/>
+        </w:pBdr>
+      </w:pPr>
+      <w:r>
+        <w:t xml:space="preserve">And </w:t>
+      </w:r>
+      <w:r>
+        <w:t xml:space="preserve">in </w:t>
+      </w:r>
+      <w:r>
+        <w:t>other</w:t>
+      </w:r>
+      <w:r>
+        <w:t xml:space="preserve"> pictures</w:t>
+      </w:r>
+      <w:r>
+        <w:t>, Wiggle’s face will look like this.</w:t>
+      </w:r>
+    </w:p>
+    <w:p>
+      <w:pPr>
+        <w:pBdr>
+          <w:bottom w:val="single" w:sz="6" w:space="1" w:color="auto"/>
+        </w:pBdr>
+      </w:pPr>
+    </w:p>
+    <w:p>
+      <w:pPr>
+        <w:pBdr>
+          <w:bottom w:val="single" w:sz="6" w:space="1" w:color="auto"/>
+        </w:pBdr>
+      </w:pPr>
+      <w:r>
+        <w:t>For each kind of picture, you’ll have to guess what Wiggle will do next.</w:t>
+      </w:r>
+    </w:p>
+    <w:p>
+      <w:pPr>
+        <w:pBdr>
+          <w:bottom w:val="single" w:sz="6" w:space="1" w:color="auto"/>
+        </w:pBdr>
       </w:pPr>
     </w:p>
     <w:p/>
-    <w:p/>
-    <w:p>
-      <w:pPr>
-        <w:pBdr>
-          <w:bottom w:val="single" w:sz="6" w:space="1" w:color="auto"/>
-        </w:pBdr>
-        <w:rPr>
-          <w:b/>
-          <w:bCs/>
-        </w:rPr>
-      </w:pPr>
-      <w:r>
-        <w:rPr>
-          <w:b/>
-          <w:bCs/>
-        </w:rPr>
-        <w:t>Intro Wuggles</w:t>
-      </w:r>
-    </w:p>
-    <w:p>
-      <w:pPr>
-        <w:pBdr>
-          <w:bottom w:val="single" w:sz="6" w:space="1" w:color="auto"/>
-        </w:pBdr>
-        <w:rPr>
-          <w:b/>
-          <w:bCs/>
-        </w:rPr>
-      </w:pPr>
-    </w:p>
-    <w:p>
-      <w:pPr>
-        <w:pBdr>
-          <w:bottom w:val="single" w:sz="6" w:space="1" w:color="auto"/>
-        </w:pBdr>
-      </w:pPr>
-      <w:r>
-        <w:t>Great job! Now, there’s one thing that will be different about the real game.</w:t>
-      </w:r>
-    </w:p>
-    <w:p>
-      <w:pPr>
-        <w:pBdr>
-          <w:bottom w:val="single" w:sz="6" w:space="1" w:color="auto"/>
-        </w:pBdr>
-      </w:pPr>
-    </w:p>
-    <w:p>
-      <w:pPr>
-        <w:pBdr>
-          <w:bottom w:val="single" w:sz="6" w:space="1" w:color="auto"/>
-        </w:pBdr>
-      </w:pPr>
-      <w:r>
-        <w:t xml:space="preserve">In the real game, you won’t be looking at pictures of human people. </w:t>
-      </w:r>
-    </w:p>
-    <w:p>
-      <w:pPr>
-        <w:pBdr>
-          <w:bottom w:val="single" w:sz="6" w:space="1" w:color="auto"/>
-        </w:pBdr>
-      </w:pPr>
-    </w:p>
-    <w:p>
-      <w:pPr>
-        <w:pBdr>
-          <w:bottom w:val="single" w:sz="6" w:space="1" w:color="auto"/>
-        </w:pBdr>
-      </w:pPr>
-      <w:r>
-        <w:t>You’ll be looking at pictures of aliens called Wuggles.</w:t>
-      </w:r>
-    </w:p>
-    <w:p>
-      <w:pPr>
-        <w:pBdr>
-          <w:bottom w:val="single" w:sz="6" w:space="1" w:color="auto"/>
-        </w:pBdr>
-      </w:pPr>
-    </w:p>
-    <w:p>
-      <w:pPr>
-        <w:pBdr>
-          <w:bottom w:val="single" w:sz="6" w:space="1" w:color="auto"/>
-        </w:pBdr>
-      </w:pPr>
-      <w:r>
-        <w:t>Here’s what you need to know about Wuggles:</w:t>
-      </w:r>
-    </w:p>
-    <w:p>
-      <w:pPr>
-        <w:pBdr>
-          <w:bottom w:val="single" w:sz="6" w:space="1" w:color="auto"/>
-        </w:pBdr>
-      </w:pPr>
-    </w:p>
-    <w:p>
-      <w:pPr>
-        <w:pBdr>
-          <w:bottom w:val="single" w:sz="6" w:space="1" w:color="auto"/>
-        </w:pBdr>
-      </w:pPr>
-      <w:r>
-        <w:t xml:space="preserve">First, </w:t>
-      </w:r>
-      <w:r>
-        <w:t>Wuggles</w:t>
-      </w:r>
-      <w:r>
-        <w:t xml:space="preserve"> are friendly alien</w:t>
-      </w:r>
-      <w:r>
-        <w:t xml:space="preserve">s </w:t>
-      </w:r>
-      <w:r>
-        <w:t xml:space="preserve">that </w:t>
-      </w:r>
-      <w:r>
-        <w:t xml:space="preserve">live on a faraway planet. </w:t>
-      </w:r>
-    </w:p>
-    <w:p>
-      <w:pPr>
-        <w:pBdr>
-          <w:bottom w:val="single" w:sz="6" w:space="1" w:color="auto"/>
-        </w:pBdr>
-      </w:pPr>
-    </w:p>
-    <w:p>
-      <w:pPr>
-        <w:pBdr>
-          <w:bottom w:val="single" w:sz="6" w:space="1" w:color="auto"/>
-        </w:pBdr>
-      </w:pPr>
-      <w:r>
-        <w:t xml:space="preserve">Also, </w:t>
-      </w:r>
-      <w:r>
-        <w:t>Wuggles</w:t>
-      </w:r>
-      <w:r>
-        <w:t xml:space="preserve"> can talk! But</w:t>
-      </w:r>
-      <w:r>
-        <w:t xml:space="preserve"> they don’t speak the same language we do. They have their own language, </w:t>
-      </w:r>
-      <w:proofErr w:type="spellStart"/>
-      <w:r>
-        <w:t>Wugglese</w:t>
-      </w:r>
-      <w:proofErr w:type="spellEnd"/>
-      <w:r>
-        <w:t>.</w:t>
-      </w:r>
-    </w:p>
-    <w:p>
-      <w:pPr>
-        <w:pBdr>
-          <w:bottom w:val="single" w:sz="6" w:space="1" w:color="auto"/>
-        </w:pBdr>
-      </w:pPr>
-    </w:p>
-    <w:p>
-      <w:pPr>
-        <w:pBdr>
-          <w:bottom w:val="single" w:sz="6" w:space="1" w:color="auto"/>
-        </w:pBdr>
-      </w:pPr>
-      <w:r>
-        <w:t>Finally</w:t>
-      </w:r>
-      <w:r>
-        <w:t xml:space="preserve">, Wuggles </w:t>
-      </w:r>
-      <w:r>
-        <w:t xml:space="preserve">have feelings, just like us. But their feelings can look different from </w:t>
-      </w:r>
-      <w:r>
-        <w:t>our feelings.</w:t>
-      </w:r>
-      <w:r>
-        <w:t xml:space="preserve"> </w:t>
-      </w:r>
-    </w:p>
-    <w:p>
-      <w:pPr>
-        <w:pBdr>
-          <w:bottom w:val="single" w:sz="6" w:space="1" w:color="auto"/>
-        </w:pBdr>
-      </w:pPr>
-    </w:p>
-    <w:p/>
-    <w:p>
-      <w:pPr>
-        <w:pBdr>
-          <w:bottom w:val="single" w:sz="6" w:space="1" w:color="auto"/>
-        </w:pBdr>
-        <w:rPr>
-          <w:b/>
-          <w:bCs/>
-        </w:rPr>
-      </w:pPr>
-      <w:r>
-        <w:rPr>
-          <w:b/>
-          <w:bCs/>
-        </w:rPr>
-        <w:t>Intro Scenario</w:t>
-      </w:r>
-    </w:p>
-    <w:p>
-      <w:pPr>
-        <w:pBdr>
-          <w:bottom w:val="single" w:sz="6" w:space="1" w:color="auto"/>
-        </w:pBdr>
-        <w:rPr>
-          <w:b/>
-          <w:bCs/>
-        </w:rPr>
-      </w:pPr>
-    </w:p>
-    <w:p>
-      <w:pPr>
-        <w:pBdr>
-          <w:bottom w:val="single" w:sz="6" w:space="1" w:color="auto"/>
-        </w:pBdr>
-      </w:pPr>
-      <w:r>
-        <w:t>Today, we need your help.</w:t>
-      </w:r>
-    </w:p>
-    <w:p>
-      <w:pPr>
-        <w:pBdr>
-          <w:bottom w:val="single" w:sz="6" w:space="1" w:color="auto"/>
-        </w:pBdr>
-      </w:pPr>
-    </w:p>
-    <w:p>
-      <w:pPr>
-        <w:pBdr>
-          <w:bottom w:val="single" w:sz="6" w:space="1" w:color="auto"/>
-        </w:pBdr>
-      </w:pPr>
-      <w:r>
-        <w:t>We have a lot of pictures</w:t>
-      </w:r>
-      <w:r>
-        <w:t xml:space="preserve"> like this one</w:t>
-      </w:r>
-      <w:r>
-        <w:t xml:space="preserve"> of </w:t>
-      </w:r>
-      <w:r>
-        <w:t>a</w:t>
-      </w:r>
-      <w:r>
-        <w:t xml:space="preserve"> </w:t>
-      </w:r>
-      <w:r>
-        <w:t>Wuggle</w:t>
-      </w:r>
-      <w:r>
-        <w:t xml:space="preserve"> named </w:t>
-      </w:r>
-      <w:r>
-        <w:t>Wiggle</w:t>
-      </w:r>
-      <w:r>
-        <w:t>.</w:t>
-      </w:r>
-    </w:p>
-    <w:p>
-      <w:pPr>
-        <w:pBdr>
-          <w:bottom w:val="single" w:sz="6" w:space="1" w:color="auto"/>
-        </w:pBdr>
-      </w:pPr>
-    </w:p>
-    <w:p>
-      <w:pPr>
-        <w:pBdr>
-          <w:bottom w:val="single" w:sz="6" w:space="1" w:color="auto"/>
-        </w:pBdr>
-      </w:pPr>
-      <w:r>
-        <w:t xml:space="preserve">In all of these pictures, </w:t>
-      </w:r>
-      <w:r>
-        <w:t>another Wuggle is talking to Wiggle</w:t>
+    <w:p>
+      <w:pPr>
+        <w:pBdr>
+          <w:bottom w:val="single" w:sz="6" w:space="1" w:color="auto"/>
+        </w:pBdr>
+        <w:rPr>
+          <w:b/>
+          <w:bCs/>
+        </w:rPr>
+      </w:pPr>
+      <w:r>
+        <w:rPr>
+          <w:b/>
+          <w:bCs/>
+        </w:rPr>
+        <w:t>Check</w:t>
+      </w:r>
+      <w:r>
+        <w:rPr>
+          <w:b/>
+          <w:bCs/>
+        </w:rPr>
+        <w:t xml:space="preserve"> Scenario</w:t>
+      </w:r>
+    </w:p>
+    <w:p>
+      <w:pPr>
+        <w:pBdr>
+          <w:bottom w:val="single" w:sz="6" w:space="1" w:color="auto"/>
+        </w:pBdr>
+        <w:rPr>
+          <w:b/>
+          <w:bCs/>
+        </w:rPr>
+      </w:pPr>
+    </w:p>
+    <w:p>
+      <w:pPr>
+        <w:pBdr>
+          <w:bottom w:val="single" w:sz="6" w:space="1" w:color="auto"/>
+        </w:pBdr>
+      </w:pPr>
+      <w:r>
+        <w:t>Before</w:t>
+      </w:r>
+      <w:r>
+        <w:t xml:space="preserve"> we </w:t>
+      </w:r>
+      <w:r>
+        <w:t>go to the next video, let’s make sure you understand</w:t>
+      </w:r>
+      <w:r>
+        <w:t xml:space="preserve"> the game</w:t>
       </w:r>
       <w:r>
         <w:t xml:space="preserve">. </w:t>
       </w:r>
-    </w:p>
-    <w:p>
-      <w:pPr>
-        <w:pBdr>
-          <w:bottom w:val="single" w:sz="6" w:space="1" w:color="auto"/>
-        </w:pBdr>
-      </w:pPr>
-    </w:p>
-    <w:p>
-      <w:pPr>
-        <w:pBdr>
-          <w:bottom w:val="single" w:sz="6" w:space="1" w:color="auto"/>
-        </w:pBdr>
-      </w:pPr>
-      <w:r>
-        <w:t xml:space="preserve">But we don’t know what that </w:t>
-      </w:r>
-      <w:r>
-        <w:t>Wuggle</w:t>
-      </w:r>
-      <w:r>
-        <w:t xml:space="preserve"> just said to </w:t>
-      </w:r>
-      <w:proofErr w:type="gramStart"/>
-      <w:r>
-        <w:t>Wiggle</w:t>
-      </w:r>
-      <w:r>
-        <w:t>, because</w:t>
-      </w:r>
-      <w:proofErr w:type="gramEnd"/>
-      <w:r>
-        <w:t xml:space="preserve"> we don’t speak </w:t>
-      </w:r>
-      <w:proofErr w:type="spellStart"/>
-      <w:r>
-        <w:t>Wugglese</w:t>
-      </w:r>
-      <w:proofErr w:type="spellEnd"/>
-      <w:r>
-        <w:t>!</w:t>
-      </w:r>
-    </w:p>
-    <w:p>
-      <w:pPr>
-        <w:pBdr>
-          <w:bottom w:val="single" w:sz="6" w:space="1" w:color="auto"/>
-        </w:pBdr>
-      </w:pPr>
-    </w:p>
-    <w:p>
-      <w:pPr>
-        <w:pBdr>
-          <w:bottom w:val="single" w:sz="6" w:space="1" w:color="auto"/>
-        </w:pBdr>
-      </w:pPr>
-      <w:r>
-        <w:t>We</w:t>
-      </w:r>
-      <w:r>
-        <w:t xml:space="preserve"> need your help guessing what Wiggle will do next</w:t>
-      </w:r>
-      <w:r>
-        <w:t>.</w:t>
-      </w:r>
-    </w:p>
-    <w:p>
-      <w:pPr>
-        <w:pBdr>
-          <w:bottom w:val="single" w:sz="6" w:space="1" w:color="auto"/>
-        </w:pBdr>
-      </w:pPr>
-    </w:p>
-    <w:p>
-      <w:pPr>
-        <w:pBdr>
-          <w:bottom w:val="single" w:sz="6" w:space="1" w:color="auto"/>
-        </w:pBdr>
-      </w:pPr>
-      <w:r>
-        <w:t>After each picture, there are four different things Wiggle might do.</w:t>
-      </w:r>
-    </w:p>
-    <w:p>
-      <w:pPr>
-        <w:pBdr>
-          <w:bottom w:val="single" w:sz="6" w:space="1" w:color="auto"/>
-        </w:pBdr>
-      </w:pPr>
-    </w:p>
-    <w:p>
-      <w:pPr>
-        <w:pBdr>
-          <w:bottom w:val="single" w:sz="6" w:space="1" w:color="auto"/>
-        </w:pBdr>
-      </w:pPr>
-      <w:r>
-        <w:t>Wiggle might hug the other Wuggle.</w:t>
-      </w:r>
-    </w:p>
-    <w:p>
-      <w:pPr>
-        <w:pBdr>
-          <w:bottom w:val="single" w:sz="6" w:space="1" w:color="auto"/>
-        </w:pBdr>
-      </w:pPr>
-    </w:p>
-    <w:p>
-      <w:pPr>
-        <w:pBdr>
-          <w:bottom w:val="single" w:sz="6" w:space="1" w:color="auto"/>
-        </w:pBdr>
-      </w:pPr>
-      <w:r>
-        <w:lastRenderedPageBreak/>
-        <w:t>Or he might jump up and down.</w:t>
-      </w:r>
-    </w:p>
-    <w:p>
-      <w:pPr>
-        <w:pBdr>
-          <w:bottom w:val="single" w:sz="6" w:space="1" w:color="auto"/>
-        </w:pBdr>
-      </w:pPr>
-    </w:p>
-    <w:p>
-      <w:pPr>
-        <w:pBdr>
-          <w:bottom w:val="single" w:sz="6" w:space="1" w:color="auto"/>
-        </w:pBdr>
-      </w:pPr>
-      <w:r>
-        <w:t>Or he might laugh.</w:t>
-      </w:r>
-    </w:p>
-    <w:p>
-      <w:pPr>
-        <w:pBdr>
-          <w:bottom w:val="single" w:sz="6" w:space="1" w:color="auto"/>
-        </w:pBdr>
-      </w:pPr>
-    </w:p>
-    <w:p>
-      <w:pPr>
-        <w:pBdr>
-          <w:bottom w:val="single" w:sz="6" w:space="1" w:color="auto"/>
-        </w:pBdr>
-      </w:pPr>
-      <w:r>
-        <w:t>Or he might say thank you to the other Wuggle.</w:t>
-      </w:r>
-    </w:p>
-    <w:p>
-      <w:pPr>
-        <w:pBdr>
-          <w:bottom w:val="single" w:sz="6" w:space="1" w:color="auto"/>
-        </w:pBdr>
-      </w:pPr>
-    </w:p>
-    <w:p>
-      <w:pPr>
-        <w:pBdr>
-          <w:bottom w:val="single" w:sz="6" w:space="1" w:color="auto"/>
-        </w:pBdr>
-      </w:pPr>
-    </w:p>
-    <w:p/>
-    <w:p>
-      <w:pPr>
-        <w:pBdr>
-          <w:bottom w:val="single" w:sz="6" w:space="1" w:color="auto"/>
-        </w:pBdr>
-        <w:rPr>
-          <w:b/>
-          <w:bCs/>
-        </w:rPr>
-      </w:pPr>
-      <w:r>
-        <w:rPr>
-          <w:b/>
-          <w:bCs/>
-        </w:rPr>
-        <w:t>Intro Pictures</w:t>
-      </w:r>
-    </w:p>
-    <w:p>
-      <w:pPr>
-        <w:pBdr>
-          <w:bottom w:val="single" w:sz="6" w:space="1" w:color="auto"/>
-        </w:pBdr>
-      </w:pPr>
-    </w:p>
-    <w:p>
-      <w:pPr>
-        <w:pBdr>
-          <w:bottom w:val="single" w:sz="6" w:space="1" w:color="auto"/>
-        </w:pBdr>
-      </w:pPr>
-      <w:r>
-        <w:t>To figure out what Wiggle will do next, you’ll have to use what you see in the picture.</w:t>
-      </w:r>
-    </w:p>
-    <w:p>
-      <w:pPr>
-        <w:pBdr>
-          <w:bottom w:val="single" w:sz="6" w:space="1" w:color="auto"/>
-        </w:pBdr>
-      </w:pPr>
-    </w:p>
-    <w:p>
-      <w:pPr>
-        <w:pBdr>
-          <w:bottom w:val="single" w:sz="6" w:space="1" w:color="auto"/>
-        </w:pBdr>
-      </w:pPr>
-      <w:r>
-        <w:t>In some pictures</w:t>
-      </w:r>
-      <w:r>
-        <w:t xml:space="preserve">, </w:t>
-      </w:r>
-      <w:r>
-        <w:t>this Wuggle will be talking</w:t>
-      </w:r>
-      <w:r>
-        <w:t xml:space="preserve"> to Wiggle</w:t>
-      </w:r>
-      <w:r>
-        <w:t>.</w:t>
-      </w:r>
-    </w:p>
-    <w:p>
-      <w:pPr>
-        <w:pBdr>
-          <w:bottom w:val="single" w:sz="6" w:space="1" w:color="auto"/>
-        </w:pBdr>
-      </w:pPr>
-    </w:p>
-    <w:p>
-      <w:pPr>
-        <w:pBdr>
-          <w:bottom w:val="single" w:sz="6" w:space="1" w:color="auto"/>
-        </w:pBdr>
-      </w:pPr>
-      <w:r>
-        <w:t xml:space="preserve">And in </w:t>
-      </w:r>
-      <w:r>
-        <w:t>other</w:t>
-      </w:r>
-      <w:r>
-        <w:t xml:space="preserve"> pictures</w:t>
-      </w:r>
-      <w:r>
-        <w:t xml:space="preserve">, </w:t>
-      </w:r>
-      <w:r>
-        <w:t>this Wuggle will be talking</w:t>
-      </w:r>
-      <w:r>
-        <w:t xml:space="preserve"> to Wiggle</w:t>
-      </w:r>
-      <w:r>
-        <w:t>.</w:t>
-      </w:r>
-    </w:p>
-    <w:p>
-      <w:pPr>
-        <w:pBdr>
-          <w:bottom w:val="single" w:sz="6" w:space="1" w:color="auto"/>
-        </w:pBdr>
-      </w:pPr>
-    </w:p>
-    <w:p>
-      <w:pPr>
-        <w:pBdr>
-          <w:bottom w:val="single" w:sz="6" w:space="1" w:color="auto"/>
-        </w:pBdr>
-      </w:pPr>
-      <w:r>
-        <w:t>In some pictures</w:t>
-      </w:r>
-      <w:r>
-        <w:t>, Wiggle’s face will look like this.</w:t>
-      </w:r>
-    </w:p>
-    <w:p>
-      <w:pPr>
-        <w:pBdr>
-          <w:bottom w:val="single" w:sz="6" w:space="1" w:color="auto"/>
-        </w:pBdr>
-      </w:pPr>
-    </w:p>
-    <w:p>
-      <w:pPr>
-        <w:pBdr>
-          <w:bottom w:val="single" w:sz="6" w:space="1" w:color="auto"/>
-        </w:pBdr>
-      </w:pPr>
-      <w:r>
-        <w:t xml:space="preserve">And </w:t>
-      </w:r>
-      <w:r>
-        <w:t xml:space="preserve">in </w:t>
-      </w:r>
-      <w:r>
-        <w:t>other</w:t>
-      </w:r>
-      <w:r>
-        <w:t xml:space="preserve"> pictures</w:t>
-      </w:r>
-      <w:r>
-        <w:t>, Wiggle’s face will look like this.</w:t>
-      </w:r>
-    </w:p>
-    <w:p>
-      <w:pPr>
-        <w:pBdr>
-          <w:bottom w:val="single" w:sz="6" w:space="1" w:color="auto"/>
-        </w:pBdr>
-      </w:pPr>
-    </w:p>
-    <w:p>
-      <w:pPr>
-        <w:pBdr>
-          <w:bottom w:val="single" w:sz="6" w:space="1" w:color="auto"/>
-        </w:pBdr>
-      </w:pPr>
-      <w:r>
-        <w:t>For each kind of picture, you’ll have to guess what Wiggle will do next.</w:t>
-      </w:r>
-    </w:p>
-    <w:p>
-      <w:pPr>
-        <w:pBdr>
-          <w:bottom w:val="single" w:sz="6" w:space="1" w:color="auto"/>
-        </w:pBdr>
-      </w:pPr>
-    </w:p>
-    <w:p/>
-    <w:p>
-      <w:pPr>
-        <w:pBdr>
-          <w:bottom w:val="single" w:sz="6" w:space="1" w:color="auto"/>
-        </w:pBdr>
-        <w:rPr>
-          <w:b/>
-          <w:bCs/>
-        </w:rPr>
-      </w:pPr>
-      <w:r>
-        <w:rPr>
-          <w:b/>
-          <w:bCs/>
-        </w:rPr>
-        <w:t>Check</w:t>
-      </w:r>
-      <w:r>
-        <w:rPr>
-          <w:b/>
-          <w:bCs/>
-        </w:rPr>
-        <w:t xml:space="preserve"> Scenario</w:t>
-      </w:r>
-    </w:p>
-    <w:p>
-      <w:pPr>
-        <w:pBdr>
-          <w:bottom w:val="single" w:sz="6" w:space="1" w:color="auto"/>
-        </w:pBdr>
-        <w:rPr>
-          <w:b/>
-          <w:bCs/>
-        </w:rPr>
-      </w:pPr>
-    </w:p>
-    <w:p>
-      <w:pPr>
-        <w:pBdr>
-          <w:bottom w:val="single" w:sz="6" w:space="1" w:color="auto"/>
-        </w:pBdr>
-      </w:pPr>
-      <w:r>
-        <w:t xml:space="preserve">Okay, before we </w:t>
-      </w:r>
-      <w:r>
-        <w:t>go to the next video, let’s make sure you understand. What will you have to help us figure out in this game?</w:t>
-      </w:r>
-    </w:p>
-    <w:p>
-      <w:pPr>
-        <w:pBdr>
-          <w:bottom w:val="single" w:sz="6" w:space="1" w:color="auto"/>
-        </w:pBdr>
-      </w:pPr>
+      <w:r>
+        <w:t>Can you tell me what you’ll</w:t>
+      </w:r>
+      <w:r>
+        <w:t xml:space="preserve"> have to </w:t>
+      </w:r>
+      <w:r>
+        <w:t>guess in this game?</w:t>
+      </w:r>
     </w:p>
     <w:p>
       <w:pPr>
@@ -1138,10 +1173,13 @@
         </w:pBdr>
       </w:pPr>
       <w:r>
-        <w:t xml:space="preserve">Okay, </w:t>
-      </w:r>
-      <w:r>
-        <w:t>one last question. How will the four kinds of pictures be different?</w:t>
+        <w:t>Okay, one last question</w:t>
+      </w:r>
+      <w:r>
+        <w:t xml:space="preserve"> before you’re ready to play</w:t>
+      </w:r>
+      <w:r>
+        <w:t>. How will the four kinds of pictures be different?</w:t>
       </w:r>
     </w:p>
     <w:p>
@@ -1264,7 +1302,6 @@
         </w:pBdr>
       </w:pPr>
       <w:r>
-        <w:lastRenderedPageBreak/>
         <w:t xml:space="preserve">Wiggle feel </w:t>
       </w:r>
       <w:proofErr w:type="spellStart"/>
@@ -1420,226 +1457,215 @@
     <w:p/>
     <w:p>
       <w:r>
-        <w:t>Wiggle hugged them</w:t>
+        <w:t>This is what Wiggle did</w:t>
+      </w:r>
+      <w:r>
+        <w:t xml:space="preserve"> next</w:t>
       </w:r>
       <w:r>
         <w:t>.</w:t>
       </w:r>
     </w:p>
+    <w:p>
+      <w:pPr>
+        <w:pBdr>
+          <w:bottom w:val="single" w:sz="6" w:space="1" w:color="auto"/>
+        </w:pBdr>
+      </w:pPr>
+    </w:p>
     <w:p/>
     <w:p>
-      <w:r>
-        <w:t>Wiggle jumped up and down</w:t>
-      </w:r>
-      <w:r>
-        <w:t>.</w:t>
+      <w:pPr>
+        <w:pBdr>
+          <w:bottom w:val="single" w:sz="6" w:space="1" w:color="auto"/>
+        </w:pBdr>
+        <w:rPr>
+          <w:b/>
+          <w:bCs/>
+        </w:rPr>
+      </w:pPr>
+      <w:r>
+        <w:rPr>
+          <w:b/>
+          <w:bCs/>
+        </w:rPr>
+        <w:t>Trophy 1</w:t>
+      </w:r>
+    </w:p>
+    <w:p>
+      <w:pPr>
+        <w:pBdr>
+          <w:bottom w:val="single" w:sz="6" w:space="1" w:color="auto"/>
+        </w:pBdr>
+        <w:rPr>
+          <w:b/>
+          <w:bCs/>
+        </w:rPr>
+      </w:pPr>
+    </w:p>
+    <w:p>
+      <w:pPr>
+        <w:pBdr>
+          <w:bottom w:val="single" w:sz="6" w:space="1" w:color="auto"/>
+        </w:pBdr>
+      </w:pPr>
+      <w:r>
+        <w:t>Great job! Here’s your first trophy!</w:t>
+      </w:r>
+    </w:p>
+    <w:p>
+      <w:pPr>
+        <w:pBdr>
+          <w:bottom w:val="single" w:sz="6" w:space="1" w:color="auto"/>
+        </w:pBdr>
+      </w:pPr>
+    </w:p>
+    <w:p>
+      <w:pPr>
+        <w:pBdr>
+          <w:bottom w:val="single" w:sz="6" w:space="1" w:color="auto"/>
+        </w:pBdr>
+      </w:pPr>
+      <w:r>
+        <w:t>When you’re ready to start the game, click the green next button!</w:t>
+      </w:r>
+    </w:p>
+    <w:p>
+      <w:pPr>
+        <w:pBdr>
+          <w:bottom w:val="single" w:sz="6" w:space="1" w:color="auto"/>
+        </w:pBdr>
+      </w:pPr>
+    </w:p>
+    <w:p>
+      <w:pPr>
+        <w:rPr>
+          <w:b/>
+          <w:bCs/>
+        </w:rPr>
+      </w:pPr>
+    </w:p>
+    <w:p>
+      <w:pPr>
+        <w:rPr>
+          <w:b/>
+          <w:bCs/>
+        </w:rPr>
+      </w:pPr>
+      <w:r>
+        <w:rPr>
+          <w:b/>
+          <w:bCs/>
+        </w:rPr>
+        <w:t>Trophy 2</w:t>
       </w:r>
     </w:p>
     <w:p/>
     <w:p>
       <w:r>
-        <w:t>Wiggle laughed</w:t>
-      </w:r>
-      <w:r>
-        <w:t>.</w:t>
+        <w:t xml:space="preserve">You earned another trophy! </w:t>
+      </w:r>
+    </w:p>
+    <w:p>
+      <w:pPr>
+        <w:pBdr>
+          <w:bottom w:val="single" w:sz="6" w:space="1" w:color="auto"/>
+        </w:pBdr>
+        <w:rPr>
+          <w:b/>
+          <w:bCs/>
+        </w:rPr>
+      </w:pPr>
+    </w:p>
+    <w:p>
+      <w:pPr>
+        <w:rPr>
+          <w:b/>
+          <w:bCs/>
+        </w:rPr>
+      </w:pPr>
+    </w:p>
+    <w:p>
+      <w:pPr>
+        <w:rPr>
+          <w:b/>
+          <w:bCs/>
+        </w:rPr>
+      </w:pPr>
+      <w:r>
+        <w:rPr>
+          <w:b/>
+          <w:bCs/>
+        </w:rPr>
+        <w:t xml:space="preserve">Trophy </w:t>
+      </w:r>
+      <w:r>
+        <w:rPr>
+          <w:b/>
+          <w:bCs/>
+        </w:rPr>
+        <w:t>3</w:t>
+      </w:r>
+    </w:p>
+    <w:p>
+      <w:pPr>
+        <w:rPr>
+          <w:b/>
+          <w:bCs/>
+        </w:rPr>
+      </w:pPr>
+    </w:p>
+    <w:p>
+      <w:r>
+        <w:t>You earned another trophy! Thank you so much for playing our game.</w:t>
       </w:r>
     </w:p>
     <w:p/>
     <w:p>
       <w:r>
-        <w:t>Wiggle said thank you</w:t>
-      </w:r>
-      <w:r>
-        <w:t>.</w:t>
-      </w:r>
-    </w:p>
-    <w:p>
-      <w:pPr>
-        <w:pBdr>
-          <w:bottom w:val="single" w:sz="6" w:space="1" w:color="auto"/>
-        </w:pBdr>
-      </w:pPr>
+        <w:t>Now we just have a few questions to ask you.</w:t>
+      </w:r>
     </w:p>
     <w:p/>
     <w:p>
-      <w:pPr>
-        <w:pBdr>
-          <w:bottom w:val="single" w:sz="6" w:space="1" w:color="auto"/>
-        </w:pBdr>
-        <w:rPr>
-          <w:b/>
-          <w:bCs/>
-        </w:rPr>
-      </w:pPr>
-      <w:r>
-        <w:rPr>
-          <w:b/>
-          <w:bCs/>
-        </w:rPr>
-        <w:t>Trophy 1</w:t>
-      </w:r>
-    </w:p>
-    <w:p>
-      <w:pPr>
-        <w:pBdr>
-          <w:bottom w:val="single" w:sz="6" w:space="1" w:color="auto"/>
-        </w:pBdr>
-        <w:rPr>
-          <w:b/>
-          <w:bCs/>
-        </w:rPr>
-      </w:pPr>
-    </w:p>
-    <w:p>
-      <w:pPr>
-        <w:pBdr>
-          <w:bottom w:val="single" w:sz="6" w:space="1" w:color="auto"/>
-        </w:pBdr>
-      </w:pPr>
-      <w:r>
-        <w:t>Great job! Here’s your first trophy!</w:t>
-      </w:r>
-    </w:p>
-    <w:p>
-      <w:pPr>
-        <w:pBdr>
-          <w:bottom w:val="single" w:sz="6" w:space="1" w:color="auto"/>
-        </w:pBdr>
-      </w:pPr>
-    </w:p>
-    <w:p>
-      <w:pPr>
-        <w:pBdr>
-          <w:bottom w:val="single" w:sz="6" w:space="1" w:color="auto"/>
-        </w:pBdr>
-      </w:pPr>
-      <w:r>
-        <w:t>When you’re ready to start the game, click the green next button!</w:t>
-      </w:r>
-    </w:p>
-    <w:p>
-      <w:pPr>
-        <w:pBdr>
-          <w:bottom w:val="single" w:sz="6" w:space="1" w:color="auto"/>
-        </w:pBdr>
-      </w:pPr>
-    </w:p>
-    <w:p>
-      <w:pPr>
-        <w:rPr>
-          <w:b/>
-          <w:bCs/>
-        </w:rPr>
-      </w:pPr>
-    </w:p>
-    <w:p>
-      <w:pPr>
-        <w:rPr>
-          <w:b/>
-          <w:bCs/>
-        </w:rPr>
-      </w:pPr>
-      <w:r>
-        <w:rPr>
-          <w:b/>
-          <w:bCs/>
-        </w:rPr>
-        <w:t>Trophy 2/3</w:t>
-      </w:r>
+      <w:r>
+        <w:t>There are no right or wrong answers</w:t>
+      </w:r>
+      <w:r>
+        <w:t xml:space="preserve">. We </w:t>
+      </w:r>
+      <w:r>
+        <w:t>just want to know what you think!</w:t>
+      </w:r>
+    </w:p>
+    <w:p>
+      <w:pPr>
+        <w:pBdr>
+          <w:bottom w:val="single" w:sz="6" w:space="1" w:color="auto"/>
+        </w:pBdr>
+      </w:pPr>
     </w:p>
     <w:p/>
     <w:p>
-      <w:r>
-        <w:t xml:space="preserve">You earned another trophy! </w:t>
-      </w:r>
-    </w:p>
-    <w:p>
-      <w:pPr>
-        <w:pBdr>
-          <w:bottom w:val="single" w:sz="6" w:space="1" w:color="auto"/>
-        </w:pBdr>
-        <w:rPr>
-          <w:b/>
-          <w:bCs/>
-        </w:rPr>
-      </w:pPr>
-    </w:p>
-    <w:p>
-      <w:pPr>
-        <w:rPr>
-          <w:b/>
-          <w:bCs/>
-        </w:rPr>
-      </w:pPr>
-    </w:p>
-    <w:p>
-      <w:pPr>
-        <w:rPr>
-          <w:b/>
-          <w:bCs/>
-        </w:rPr>
-      </w:pPr>
-      <w:r>
-        <w:rPr>
-          <w:b/>
-          <w:bCs/>
-        </w:rPr>
-        <w:t>Trophy 4</w:t>
-      </w:r>
-    </w:p>
-    <w:p>
-      <w:pPr>
-        <w:rPr>
-          <w:b/>
-          <w:bCs/>
-        </w:rPr>
-      </w:pPr>
-    </w:p>
-    <w:p>
-      <w:r>
-        <w:t>You earned another trophy! Thank you so much for playing our game.</w:t>
-      </w:r>
-    </w:p>
-    <w:p/>
-    <w:p>
-      <w:r>
-        <w:lastRenderedPageBreak/>
-        <w:t>Now we just have a few questions to ask you.</w:t>
-      </w:r>
-    </w:p>
-    <w:p/>
-    <w:p>
-      <w:r>
-        <w:t>There are no right or wrong answers</w:t>
-      </w:r>
-      <w:r>
-        <w:t xml:space="preserve">. We </w:t>
-      </w:r>
-      <w:r>
-        <w:t>just want to know what you think!</w:t>
-      </w:r>
-    </w:p>
-    <w:p>
-      <w:pPr>
-        <w:pBdr>
-          <w:bottom w:val="single" w:sz="6" w:space="1" w:color="auto"/>
-        </w:pBdr>
-      </w:pPr>
-    </w:p>
-    <w:p/>
-    <w:p>
-      <w:pPr>
-        <w:rPr>
-          <w:b/>
-          <w:bCs/>
-        </w:rPr>
-      </w:pPr>
-      <w:r>
-        <w:rPr>
-          <w:b/>
-          <w:bCs/>
-        </w:rPr>
-        <w:t>Trophy 5</w:t>
+      <w:pPr>
+        <w:rPr>
+          <w:b/>
+          <w:bCs/>
+        </w:rPr>
+      </w:pPr>
+      <w:r>
+        <w:rPr>
+          <w:b/>
+          <w:bCs/>
+        </w:rPr>
+        <w:t xml:space="preserve">Trophy </w:t>
+      </w:r>
+      <w:r>
+        <w:rPr>
+          <w:b/>
+          <w:bCs/>
+        </w:rPr>
+        <w:t>4</w:t>
       </w:r>
     </w:p>
     <w:p/>
@@ -1658,6 +1684,7 @@
     </w:p>
     <w:p>
       <w:r>
+        <w:lastRenderedPageBreak/>
         <w:t xml:space="preserve">Thank you so much for helping with our science! </w:t>
       </w:r>
     </w:p>
@@ -2418,7 +2445,6 @@
   <w:style w:type="character" w:default="1" w:styleId="DefaultParagraphFont">
     <w:name w:val="Default Paragraph Font"/>
     <w:uiPriority w:val="1"/>
-    <w:semiHidden/>
     <w:unhideWhenUsed/>
   </w:style>
   <w:style w:type="table" w:default="1" w:styleId="TableNormal">

</xml_diff>

<commit_message>
v4 long and short question versions
</commit_message>
<xml_diff>
--- a/audio_text.docx
+++ b/audio_text.docx
@@ -92,9 +92,6 @@
         <w:t xml:space="preserve">The game has </w:t>
       </w:r>
       <w:r>
-        <w:rPr>
-          <w:highlight w:val="yellow"/>
-        </w:rPr>
         <w:t>two</w:t>
       </w:r>
       <w:r>
@@ -104,10 +101,7 @@
     <w:p/>
     <w:p>
       <w:r>
-        <w:t>Last</w:t>
-      </w:r>
-      <w:r>
-        <w:t>, we’ll ask you some questions about the game.</w:t>
+        <w:t>Last, we’ll ask you some questions about the game.</w:t>
       </w:r>
     </w:p>
     <w:p/>
@@ -226,13 +220,7 @@
         <w:t>After you guess, we’ll tell you whether you were right</w:t>
       </w:r>
       <w:r>
-        <w:t xml:space="preserve">, </w:t>
-      </w:r>
-      <w:r>
-        <w:rPr>
-          <w:highlight w:val="yellow"/>
-        </w:rPr>
-        <w:t>and show you what they did next</w:t>
+        <w:t>, and show you what they did next</w:t>
       </w:r>
       <w:r>
         <w:t>.</w:t>
@@ -1422,13 +1410,7 @@
         </w:numPr>
       </w:pPr>
       <w:r>
-        <w:t>or</w:t>
-      </w:r>
-      <w:r>
-        <w:t xml:space="preserve"> say thank you</w:t>
-      </w:r>
-      <w:r>
-        <w:t>?</w:t>
+        <w:t>or say thank you?</w:t>
       </w:r>
     </w:p>
     <w:p>
@@ -2445,6 +2427,7 @@
   <w:style w:type="character" w:default="1" w:styleId="DefaultParagraphFont">
     <w:name w:val="Default Paragraph Font"/>
     <w:uiPriority w:val="1"/>
+    <w:semiHidden/>
     <w:unhideWhenUsed/>
   </w:style>
   <w:style w:type="table" w:default="1" w:styleId="TableNormal">

</xml_diff>

<commit_message>
v4 add check frames
</commit_message>
<xml_diff>
--- a/audio_text.docx
+++ b/audio_text.docx
@@ -869,6 +869,220 @@
           <w:b/>
           <w:bCs/>
         </w:rPr>
+        <w:t>Check Contexts</w:t>
+      </w:r>
+    </w:p>
+    <w:p>
+      <w:pPr>
+        <w:pBdr>
+          <w:bottom w:val="single" w:sz="6" w:space="1" w:color="auto"/>
+        </w:pBdr>
+      </w:pPr>
+    </w:p>
+    <w:p>
+      <w:pPr>
+        <w:pBdr>
+          <w:bottom w:val="single" w:sz="6" w:space="1" w:color="auto"/>
+        </w:pBdr>
+      </w:pPr>
+      <w:r>
+        <w:t>To figure out what Wiggle will do next, you’ll have to use what you see in the picture.</w:t>
+      </w:r>
+    </w:p>
+    <w:p>
+      <w:pPr>
+        <w:pBdr>
+          <w:bottom w:val="single" w:sz="6" w:space="1" w:color="auto"/>
+        </w:pBdr>
+      </w:pPr>
+    </w:p>
+    <w:p>
+      <w:pPr>
+        <w:pBdr>
+          <w:bottom w:val="single" w:sz="6" w:space="1" w:color="auto"/>
+        </w:pBdr>
+      </w:pPr>
+      <w:r>
+        <w:t>Before you play, we’re going to show you some of the pictures, and you’re going to tell us how they’re different.</w:t>
+      </w:r>
+    </w:p>
+    <w:p>
+      <w:pPr>
+        <w:pBdr>
+          <w:bottom w:val="single" w:sz="6" w:space="1" w:color="auto"/>
+        </w:pBdr>
+      </w:pPr>
+    </w:p>
+    <w:p>
+      <w:pPr>
+        <w:pBdr>
+          <w:bottom w:val="single" w:sz="6" w:space="1" w:color="auto"/>
+        </w:pBdr>
+      </w:pPr>
+      <w:r>
+        <w:t>Here are two of the pictures you’ll see in the game. How are these pictures different?</w:t>
+      </w:r>
+    </w:p>
+    <w:p>
+      <w:pPr>
+        <w:pBdr>
+          <w:bottom w:val="single" w:sz="6" w:space="1" w:color="auto"/>
+        </w:pBdr>
+      </w:pPr>
+    </w:p>
+    <w:p/>
+    <w:p>
+      <w:pPr>
+        <w:pBdr>
+          <w:bottom w:val="single" w:sz="6" w:space="1" w:color="auto"/>
+        </w:pBdr>
+        <w:rPr>
+          <w:b/>
+          <w:bCs/>
+        </w:rPr>
+      </w:pPr>
+      <w:r>
+        <w:rPr>
+          <w:b/>
+          <w:bCs/>
+        </w:rPr>
+        <w:t>Tell Me Contexts</w:t>
+      </w:r>
+    </w:p>
+    <w:p>
+      <w:pPr>
+        <w:pBdr>
+          <w:bottom w:val="single" w:sz="6" w:space="1" w:color="auto"/>
+        </w:pBdr>
+        <w:rPr>
+          <w:b/>
+          <w:bCs/>
+        </w:rPr>
+      </w:pPr>
+    </w:p>
+    <w:p>
+      <w:pPr>
+        <w:pBdr>
+          <w:bottom w:val="single" w:sz="6" w:space="1" w:color="auto"/>
+        </w:pBdr>
+      </w:pPr>
+      <w:r>
+        <w:t>The Wuggle that is talking to Wiggle is different in the two pictures.</w:t>
+      </w:r>
+    </w:p>
+    <w:p>
+      <w:pPr>
+        <w:pBdr>
+          <w:bottom w:val="single" w:sz="6" w:space="1" w:color="auto"/>
+        </w:pBdr>
+      </w:pPr>
+    </w:p>
+    <w:p/>
+    <w:p>
+      <w:pPr>
+        <w:pBdr>
+          <w:bottom w:val="single" w:sz="6" w:space="1" w:color="auto"/>
+        </w:pBdr>
+        <w:rPr>
+          <w:b/>
+          <w:bCs/>
+        </w:rPr>
+      </w:pPr>
+      <w:r>
+        <w:rPr>
+          <w:b/>
+          <w:bCs/>
+        </w:rPr>
+        <w:t>Check Faces</w:t>
+      </w:r>
+    </w:p>
+    <w:p>
+      <w:pPr>
+        <w:pBdr>
+          <w:bottom w:val="single" w:sz="6" w:space="1" w:color="auto"/>
+        </w:pBdr>
+      </w:pPr>
+    </w:p>
+    <w:p>
+      <w:pPr>
+        <w:pBdr>
+          <w:bottom w:val="single" w:sz="6" w:space="1" w:color="auto"/>
+        </w:pBdr>
+      </w:pPr>
+      <w:r>
+        <w:t>And here are two more pictures you’ll see in the game. How are these pictures different?</w:t>
+      </w:r>
+    </w:p>
+    <w:p>
+      <w:pPr>
+        <w:pBdr>
+          <w:bottom w:val="single" w:sz="6" w:space="1" w:color="auto"/>
+        </w:pBdr>
+      </w:pPr>
+    </w:p>
+    <w:p/>
+    <w:p>
+      <w:pPr>
+        <w:pBdr>
+          <w:bottom w:val="single" w:sz="6" w:space="1" w:color="auto"/>
+        </w:pBdr>
+        <w:rPr>
+          <w:b/>
+          <w:bCs/>
+        </w:rPr>
+      </w:pPr>
+      <w:r>
+        <w:rPr>
+          <w:b/>
+          <w:bCs/>
+        </w:rPr>
+        <w:t>Tell Me Faces</w:t>
+      </w:r>
+    </w:p>
+    <w:p>
+      <w:pPr>
+        <w:pBdr>
+          <w:bottom w:val="single" w:sz="6" w:space="1" w:color="auto"/>
+        </w:pBdr>
+        <w:rPr>
+          <w:b/>
+          <w:bCs/>
+        </w:rPr>
+      </w:pPr>
+    </w:p>
+    <w:p>
+      <w:pPr>
+        <w:pBdr>
+          <w:bottom w:val="single" w:sz="6" w:space="1" w:color="auto"/>
+        </w:pBdr>
+      </w:pPr>
+      <w:r>
+        <w:t>Wiggle’s face is different in the two pictures.</w:t>
+      </w:r>
+    </w:p>
+    <w:p>
+      <w:pPr>
+        <w:pBdr>
+          <w:bottom w:val="single" w:sz="6" w:space="1" w:color="auto"/>
+        </w:pBdr>
+      </w:pPr>
+    </w:p>
+    <w:p/>
+    <w:p>
+      <w:pPr>
+        <w:pBdr>
+          <w:bottom w:val="single" w:sz="6" w:space="1" w:color="auto"/>
+        </w:pBdr>
+        <w:rPr>
+          <w:b/>
+          <w:bCs/>
+        </w:rPr>
+      </w:pPr>
+      <w:r>
+        <w:rPr>
+          <w:b/>
+          <w:bCs/>
+        </w:rPr>
         <w:t>Intro Pictures</w:t>
       </w:r>
     </w:p>
@@ -886,137 +1100,31 @@
         </w:pBdr>
       </w:pPr>
       <w:r>
-        <w:t>To figure out what Wiggle will do next, you’ll have to use what you see in the picture.</w:t>
-      </w:r>
-    </w:p>
-    <w:p>
-      <w:pPr>
-        <w:pBdr>
-          <w:bottom w:val="single" w:sz="6" w:space="1" w:color="auto"/>
-        </w:pBdr>
-      </w:pPr>
-    </w:p>
-    <w:p>
-      <w:pPr>
-        <w:pBdr>
-          <w:bottom w:val="single" w:sz="6" w:space="1" w:color="auto"/>
-        </w:pBdr>
-      </w:pPr>
-      <w:r>
-        <w:t xml:space="preserve">There are four different kinds of picture. </w:t>
-      </w:r>
-    </w:p>
-    <w:p>
-      <w:pPr>
-        <w:pBdr>
-          <w:bottom w:val="single" w:sz="6" w:space="1" w:color="auto"/>
-        </w:pBdr>
-      </w:pPr>
-    </w:p>
-    <w:p>
-      <w:pPr>
-        <w:pBdr>
-          <w:bottom w:val="single" w:sz="6" w:space="1" w:color="auto"/>
-        </w:pBdr>
-      </w:pPr>
-      <w:r>
-        <w:t>In some pictures</w:t>
-      </w:r>
-      <w:r>
-        <w:t xml:space="preserve">, </w:t>
-      </w:r>
-      <w:r>
-        <w:t>this Wuggle will be talking</w:t>
-      </w:r>
-      <w:r>
-        <w:t xml:space="preserve"> to Wiggle</w:t>
-      </w:r>
-      <w:r>
-        <w:t>.</w:t>
-      </w:r>
-    </w:p>
-    <w:p>
-      <w:pPr>
-        <w:pBdr>
-          <w:bottom w:val="single" w:sz="6" w:space="1" w:color="auto"/>
-        </w:pBdr>
-      </w:pPr>
-    </w:p>
-    <w:p>
-      <w:pPr>
-        <w:pBdr>
-          <w:bottom w:val="single" w:sz="6" w:space="1" w:color="auto"/>
-        </w:pBdr>
-      </w:pPr>
-      <w:r>
-        <w:t xml:space="preserve">And in </w:t>
-      </w:r>
-      <w:r>
-        <w:t>other</w:t>
-      </w:r>
-      <w:r>
-        <w:t xml:space="preserve"> pictures</w:t>
-      </w:r>
-      <w:r>
-        <w:t xml:space="preserve">, </w:t>
-      </w:r>
-      <w:r>
-        <w:t>this Wuggle will be talking</w:t>
-      </w:r>
-      <w:r>
-        <w:t xml:space="preserve"> to Wiggle</w:t>
-      </w:r>
-      <w:r>
-        <w:t>.</w:t>
-      </w:r>
-    </w:p>
-    <w:p>
-      <w:pPr>
-        <w:pBdr>
-          <w:bottom w:val="single" w:sz="6" w:space="1" w:color="auto"/>
-        </w:pBdr>
-      </w:pPr>
-    </w:p>
-    <w:p>
-      <w:pPr>
-        <w:pBdr>
-          <w:bottom w:val="single" w:sz="6" w:space="1" w:color="auto"/>
-        </w:pBdr>
-      </w:pPr>
-      <w:r>
-        <w:t>In some pictures</w:t>
-      </w:r>
-      <w:r>
-        <w:t>, Wiggle’s face will look like this.</w:t>
-      </w:r>
-    </w:p>
-    <w:p>
-      <w:pPr>
-        <w:pBdr>
-          <w:bottom w:val="single" w:sz="6" w:space="1" w:color="auto"/>
-        </w:pBdr>
-      </w:pPr>
-    </w:p>
-    <w:p>
-      <w:pPr>
-        <w:pBdr>
-          <w:bottom w:val="single" w:sz="6" w:space="1" w:color="auto"/>
-        </w:pBdr>
-      </w:pPr>
-      <w:r>
-        <w:t xml:space="preserve">And </w:t>
-      </w:r>
-      <w:r>
-        <w:t xml:space="preserve">in </w:t>
-      </w:r>
-      <w:r>
-        <w:t>other</w:t>
-      </w:r>
-      <w:r>
-        <w:t xml:space="preserve"> pictures</w:t>
-      </w:r>
-      <w:r>
-        <w:t>, Wiggle’s face will look like this.</w:t>
+        <w:t xml:space="preserve">The pictures </w:t>
+      </w:r>
+      <w:r>
+        <w:t xml:space="preserve">you’ll see in the game </w:t>
+      </w:r>
+      <w:r>
+        <w:t xml:space="preserve">are different from each other in two ways. First, in different pictures, a different Wuggle </w:t>
+      </w:r>
+      <w:r>
+        <w:t>will be</w:t>
+      </w:r>
+      <w:r>
+        <w:t xml:space="preserve"> talking to Wiggle. Second, in different pictures, </w:t>
+      </w:r>
+      <w:r>
+        <w:t>Wiggle’s</w:t>
+      </w:r>
+      <w:r>
+        <w:t xml:space="preserve"> face </w:t>
+      </w:r>
+      <w:r>
+        <w:t>will be</w:t>
+      </w:r>
+      <w:r>
+        <w:t xml:space="preserve"> different. </w:t>
       </w:r>
     </w:p>
     <w:p>
@@ -1125,51 +1233,8 @@
       </w:r>
     </w:p>
     <w:p/>
-    <w:p>
-      <w:pPr>
-        <w:pBdr>
-          <w:bottom w:val="single" w:sz="6" w:space="1" w:color="auto"/>
-        </w:pBdr>
-        <w:rPr>
-          <w:b/>
-          <w:bCs/>
-        </w:rPr>
-      </w:pPr>
-      <w:r>
-        <w:rPr>
-          <w:b/>
-          <w:bCs/>
-        </w:rPr>
-        <w:t>Check Pictures</w:t>
-      </w:r>
-    </w:p>
-    <w:p>
-      <w:pPr>
-        <w:pBdr>
-          <w:bottom w:val="single" w:sz="6" w:space="1" w:color="auto"/>
-        </w:pBdr>
-        <w:rPr>
-          <w:b/>
-          <w:bCs/>
-        </w:rPr>
-      </w:pPr>
-    </w:p>
-    <w:p>
-      <w:pPr>
-        <w:pBdr>
-          <w:bottom w:val="single" w:sz="6" w:space="1" w:color="auto"/>
-        </w:pBdr>
-      </w:pPr>
-      <w:r>
-        <w:t>Okay, one last question</w:t>
-      </w:r>
-      <w:r>
-        <w:t xml:space="preserve"> before you’re ready to play</w:t>
-      </w:r>
-      <w:r>
-        <w:t>. How will the four kinds of pictures be different?</w:t>
-      </w:r>
-    </w:p>
+    <w:p/>
+    <w:p/>
     <w:p>
       <w:pPr>
         <w:pBdr>
@@ -1180,20 +1245,6 @@
         </w:tabs>
       </w:pPr>
       <w:r>
-        <w:tab/>
-      </w:r>
-    </w:p>
-    <w:p/>
-    <w:p>
-      <w:pPr>
-        <w:pBdr>
-          <w:bottom w:val="single" w:sz="6" w:space="1" w:color="auto"/>
-        </w:pBdr>
-        <w:tabs>
-          <w:tab w:val="left" w:pos="7650"/>
-        </w:tabs>
-      </w:pPr>
-      <w:r>
         <w:rPr>
           <w:b/>
           <w:bCs/>
@@ -1354,6 +1405,31 @@
         <w:t xml:space="preserve">What will Wiggle do next? </w:t>
       </w:r>
     </w:p>
+    <w:p/>
+    <w:p>
+      <w:pPr>
+        <w:pBdr>
+          <w:bottom w:val="single" w:sz="6" w:space="1" w:color="auto"/>
+        </w:pBdr>
+      </w:pPr>
+    </w:p>
+    <w:p/>
+    <w:p>
+      <w:pPr>
+        <w:rPr>
+          <w:b/>
+          <w:bCs/>
+        </w:rPr>
+      </w:pPr>
+      <w:r>
+        <w:rPr>
+          <w:b/>
+          <w:bCs/>
+        </w:rPr>
+        <w:t>Long Question</w:t>
+      </w:r>
+    </w:p>
+    <w:p/>
     <w:p>
       <w:r>
         <w:t>Will he…</w:t>
@@ -1539,6 +1615,7 @@
           <w:b/>
           <w:bCs/>
         </w:rPr>
+        <w:lastRenderedPageBreak/>
         <w:t>Trophy 2</w:t>
       </w:r>
     </w:p>
@@ -1666,7 +1743,6 @@
     </w:p>
     <w:p>
       <w:r>
-        <w:lastRenderedPageBreak/>
         <w:t xml:space="preserve">Thank you so much for helping with our science! </w:t>
       </w:r>
     </w:p>

</xml_diff>

<commit_message>
v4 add audio for interactive checks
</commit_message>
<xml_diff>
--- a/audio_text.docx
+++ b/audio_text.docx
@@ -886,88 +886,39 @@
         </w:pBdr>
       </w:pPr>
       <w:r>
-        <w:t>To figure out what Wiggle will do next, you’ll have to use what you see in the picture.</w:t>
-      </w:r>
-    </w:p>
-    <w:p>
-      <w:pPr>
-        <w:pBdr>
-          <w:bottom w:val="single" w:sz="6" w:space="1" w:color="auto"/>
-        </w:pBdr>
-      </w:pPr>
-    </w:p>
-    <w:p>
-      <w:pPr>
-        <w:pBdr>
-          <w:bottom w:val="single" w:sz="6" w:space="1" w:color="auto"/>
-        </w:pBdr>
-      </w:pPr>
-      <w:r>
-        <w:t>Before you play, we’re going to show you some of the pictures, and you’re going to tell us how they’re different.</w:t>
-      </w:r>
-    </w:p>
-    <w:p>
-      <w:pPr>
-        <w:pBdr>
-          <w:bottom w:val="single" w:sz="6" w:space="1" w:color="auto"/>
-        </w:pBdr>
-      </w:pPr>
-    </w:p>
-    <w:p>
-      <w:pPr>
-        <w:pBdr>
-          <w:bottom w:val="single" w:sz="6" w:space="1" w:color="auto"/>
-        </w:pBdr>
-      </w:pPr>
-      <w:r>
-        <w:t>Here are two of the pictures you’ll see in the game. How are these pictures different?</w:t>
-      </w:r>
-    </w:p>
-    <w:p>
-      <w:pPr>
-        <w:pBdr>
-          <w:bottom w:val="single" w:sz="6" w:space="1" w:color="auto"/>
-        </w:pBdr>
-      </w:pPr>
-    </w:p>
-    <w:p/>
-    <w:p>
-      <w:pPr>
-        <w:pBdr>
-          <w:bottom w:val="single" w:sz="6" w:space="1" w:color="auto"/>
-        </w:pBdr>
-        <w:rPr>
-          <w:b/>
-          <w:bCs/>
-        </w:rPr>
-      </w:pPr>
-      <w:r>
-        <w:rPr>
-          <w:b/>
-          <w:bCs/>
-        </w:rPr>
-        <w:t>Tell Me Contexts</w:t>
-      </w:r>
-    </w:p>
-    <w:p>
-      <w:pPr>
-        <w:pBdr>
-          <w:bottom w:val="single" w:sz="6" w:space="1" w:color="auto"/>
-        </w:pBdr>
-        <w:rPr>
-          <w:b/>
-          <w:bCs/>
-        </w:rPr>
-      </w:pPr>
-    </w:p>
-    <w:p>
-      <w:pPr>
-        <w:pBdr>
-          <w:bottom w:val="single" w:sz="6" w:space="1" w:color="auto"/>
-        </w:pBdr>
-      </w:pPr>
-      <w:r>
-        <w:t>The Wuggle that is talking to Wiggle is different in the two pictures.</w:t>
+        <w:t xml:space="preserve">Before you </w:t>
+      </w:r>
+      <w:r>
+        <w:t>start</w:t>
+      </w:r>
+      <w:r>
+        <w:t>, we’re going to show you some of the pictures</w:t>
+      </w:r>
+      <w:r>
+        <w:t xml:space="preserve"> you’ll see in the game</w:t>
+      </w:r>
+      <w:r>
+        <w:t>. Your job is to tell us how the pictures are different.</w:t>
+      </w:r>
+    </w:p>
+    <w:p>
+      <w:pPr>
+        <w:pBdr>
+          <w:bottom w:val="single" w:sz="6" w:space="1" w:color="auto"/>
+        </w:pBdr>
+      </w:pPr>
+    </w:p>
+    <w:p>
+      <w:pPr>
+        <w:pBdr>
+          <w:bottom w:val="single" w:sz="6" w:space="1" w:color="auto"/>
+        </w:pBdr>
+      </w:pPr>
+      <w:r>
+        <w:t xml:space="preserve">Here are two of the pictures you’ll see in the game. </w:t>
+      </w:r>
+      <w:r>
+        <w:t>What’s the difference between these pictures?</w:t>
       </w:r>
     </w:p>
     <w:p>
@@ -1010,54 +961,10 @@
         </w:pBdr>
       </w:pPr>
       <w:r>
-        <w:t>And here are two more pictures you’ll see in the game. How are these pictures different?</w:t>
-      </w:r>
-    </w:p>
-    <w:p>
-      <w:pPr>
-        <w:pBdr>
-          <w:bottom w:val="single" w:sz="6" w:space="1" w:color="auto"/>
-        </w:pBdr>
-      </w:pPr>
-    </w:p>
-    <w:p/>
-    <w:p>
-      <w:pPr>
-        <w:pBdr>
-          <w:bottom w:val="single" w:sz="6" w:space="1" w:color="auto"/>
-        </w:pBdr>
-        <w:rPr>
-          <w:b/>
-          <w:bCs/>
-        </w:rPr>
-      </w:pPr>
-      <w:r>
-        <w:rPr>
-          <w:b/>
-          <w:bCs/>
-        </w:rPr>
-        <w:t>Tell Me Faces</w:t>
-      </w:r>
-    </w:p>
-    <w:p>
-      <w:pPr>
-        <w:pBdr>
-          <w:bottom w:val="single" w:sz="6" w:space="1" w:color="auto"/>
-        </w:pBdr>
-        <w:rPr>
-          <w:b/>
-          <w:bCs/>
-        </w:rPr>
-      </w:pPr>
-    </w:p>
-    <w:p>
-      <w:pPr>
-        <w:pBdr>
-          <w:bottom w:val="single" w:sz="6" w:space="1" w:color="auto"/>
-        </w:pBdr>
-      </w:pPr>
-      <w:r>
-        <w:t>Wiggle’s face is different in the two pictures.</w:t>
+        <w:t xml:space="preserve">And here are two more pictures you’ll see in the game. </w:t>
+      </w:r>
+      <w:r>
+        <w:t>What’s the difference between two pictures?</w:t>
       </w:r>
     </w:p>
     <w:p>
@@ -1341,6 +1248,7 @@
         </w:pBdr>
       </w:pPr>
       <w:r>
+        <w:lastRenderedPageBreak/>
         <w:t xml:space="preserve">Wiggle feel </w:t>
       </w:r>
       <w:proofErr w:type="spellStart"/>
@@ -1615,7 +1523,6 @@
           <w:b/>
           <w:bCs/>
         </w:rPr>
-        <w:lastRenderedPageBreak/>
         <w:t>Trophy 2</w:t>
       </w:r>
     </w:p>

</xml_diff>